<commit_message>
:sparkles: actividad 1 completa
</commit_message>
<xml_diff>
--- a/1_programacion/API_1.docx
+++ b/1_programacion/API_1.docx
@@ -647,6 +647,7 @@
     <w:p>
       <w:pPr>
         <w:spacing w:before="100" w:beforeAutospacing="1" w:after="100" w:afterAutospacing="1" w:line="240" w:lineRule="auto"/>
+        <w:ind w:firstLine="708"/>
         <w:rPr>
           <w:rFonts w:eastAsia="Times New Roman" w:cs="Arial"/>
           <w:lang w:val="es-ES"/>
@@ -679,6 +680,7 @@
     <w:p>
       <w:pPr>
         <w:spacing w:before="100" w:beforeAutospacing="1" w:after="100" w:afterAutospacing="1" w:line="240" w:lineRule="auto"/>
+        <w:ind w:firstLine="708"/>
         <w:rPr>
           <w:rFonts w:eastAsia="Times New Roman" w:cs="Arial"/>
           <w:lang w:val="es-ES"/>
@@ -695,6 +697,7 @@
     <w:p>
       <w:pPr>
         <w:spacing w:before="100" w:beforeAutospacing="1" w:after="100" w:afterAutospacing="1" w:line="240" w:lineRule="auto"/>
+        <w:ind w:firstLine="708"/>
         <w:rPr>
           <w:rFonts w:eastAsia="Times New Roman" w:cs="Arial"/>
           <w:lang w:val="es-ES"/>
@@ -705,79 +708,37 @@
           <w:rFonts w:eastAsia="Times New Roman" w:cs="Arial"/>
           <w:lang w:val="es-ES"/>
         </w:rPr>
-        <w:t xml:space="preserve">El pseudocódigo </w:t>
-      </w:r>
+        <w:t xml:space="preserve">El pseudocódigo fue diseñado usando el editor PseInt con el estándar de </w:t>
+      </w:r>
+      <w:proofErr w:type="spellStart"/>
       <w:r>
         <w:rPr>
           <w:rFonts w:eastAsia="Times New Roman" w:cs="Arial"/>
           <w:lang w:val="es-ES"/>
         </w:rPr>
-        <w:t xml:space="preserve">fue diseñado usando el editor </w:t>
-      </w:r>
+        <w:t>DuocUC</w:t>
+      </w:r>
+      <w:proofErr w:type="spellEnd"/>
       <w:r>
         <w:rPr>
           <w:rFonts w:eastAsia="Times New Roman" w:cs="Arial"/>
           <w:lang w:val="es-ES"/>
         </w:rPr>
-        <w:t>P</w:t>
+        <w:t xml:space="preserve"> el </w:t>
       </w:r>
       <w:r>
         <w:rPr>
           <w:rFonts w:eastAsia="Times New Roman" w:cs="Arial"/>
           <w:lang w:val="es-ES"/>
         </w:rPr>
-        <w:t>s</w:t>
+        <w:t>cual</w:t>
       </w:r>
       <w:r>
         <w:rPr>
           <w:rFonts w:eastAsia="Times New Roman" w:cs="Arial"/>
           <w:lang w:val="es-ES"/>
         </w:rPr>
-        <w:t>eInt</w:t>
-      </w:r>
-      <w:r>
-        <w:rPr>
-          <w:rFonts w:eastAsia="Times New Roman" w:cs="Arial"/>
-          <w:lang w:val="es-ES"/>
-        </w:rPr>
-        <w:t xml:space="preserve"> con el estándar de </w:t>
-      </w:r>
-      <w:proofErr w:type="spellStart"/>
-      <w:r>
-        <w:rPr>
-          <w:rFonts w:eastAsia="Times New Roman" w:cs="Arial"/>
-          <w:lang w:val="es-ES"/>
-        </w:rPr>
-        <w:t>DuocUC</w:t>
-      </w:r>
-      <w:proofErr w:type="spellEnd"/>
-      <w:r>
-        <w:rPr>
-          <w:rFonts w:eastAsia="Times New Roman" w:cs="Arial"/>
-          <w:lang w:val="es-ES"/>
-        </w:rPr>
-        <w:t xml:space="preserve"> el </w:t>
-      </w:r>
-      <w:r>
-        <w:rPr>
-          <w:rFonts w:eastAsia="Times New Roman" w:cs="Arial"/>
-          <w:lang w:val="es-ES"/>
-        </w:rPr>
-        <w:t>cual</w:t>
-      </w:r>
-      <w:r>
-        <w:rPr>
-          <w:rFonts w:eastAsia="Times New Roman" w:cs="Arial"/>
-          <w:lang w:val="es-ES"/>
-        </w:rPr>
-        <w:t xml:space="preserve"> obliga al desarrollador a utilizar tipado estricto, asimismo,</w:t>
-      </w:r>
-      <w:r>
-        <w:rPr>
-          <w:rFonts w:eastAsia="Times New Roman" w:cs="Arial"/>
-          <w:lang w:val="es-ES"/>
-        </w:rPr>
-        <w:t xml:space="preserve"> asegurando claridad estructural, facilidad de lectura y lógica adecuada para un entorno educativo. Este enfoque permite que el juego no solo sea entretenido, sino también una herramienta útil para fortalecer habilidades de razonamiento numérico.</w:t>
+        <w:t xml:space="preserve"> obliga al desarrollador a utilizar tipado estricto, asimismo, asegurando claridad estructural, facilidad de lectura y lógica adecuada para un entorno educativo. Este enfoque permite que el juego no solo sea entretenido, sino también una herramienta útil para fortalecer habilidades de razonamiento numérico.</w:t>
       </w:r>
     </w:p>
     <w:p>
@@ -808,16 +769,478 @@
     </w:p>
     <w:p>
       <w:pPr>
-        <w:rPr>
-          <w:lang w:val="es-ES"/>
-        </w:rPr>
-      </w:pPr>
-      <w:r>
-        <w:rPr>
-          <w:lang w:val="es-ES"/>
-        </w:rPr>
-        <w:t>Dirección del código: GitHub</w:t>
-      </w:r>
+        <w:ind w:firstLine="708"/>
+        <w:rPr>
+          <w:lang w:val="es-ES"/>
+        </w:rPr>
+      </w:pPr>
+      <w:r>
+        <w:rPr>
+          <w:lang w:val="es-ES"/>
+        </w:rPr>
+        <w:t xml:space="preserve">Dirección del código: </w:t>
+      </w:r>
+      <w:hyperlink r:id="rId10" w:history="1">
+        <w:r>
+          <w:rPr>
+            <w:rStyle w:val="Hyperlink"/>
+            <w:lang w:val="es-ES"/>
+          </w:rPr>
+          <w:t>GitHub</w:t>
+        </w:r>
+      </w:hyperlink>
+      <w:r>
+        <w:rPr>
+          <w:lang w:val="es-ES"/>
+        </w:rPr>
+        <w:t>.</w:t>
+      </w:r>
+    </w:p>
+    <w:p>
+      <w:pPr>
+        <w:pStyle w:val="ListParagraph"/>
+        <w:numPr>
+          <w:ilvl w:val="0"/>
+          <w:numId w:val="7"/>
+        </w:numPr>
+        <w:rPr>
+          <w:lang w:val="es-ES"/>
+        </w:rPr>
+      </w:pPr>
+      <w:r>
+        <w:rPr>
+          <w:lang w:val="es-ES"/>
+        </w:rPr>
+        <w:t>Explicación del código:</w:t>
+      </w:r>
+    </w:p>
+    <w:p>
+      <w:pPr>
+        <w:ind w:firstLine="708"/>
+        <w:rPr>
+          <w:lang w:val="en-CL"/>
+        </w:rPr>
+      </w:pPr>
+      <w:r>
+        <w:rPr>
+          <w:lang w:val="en-CL"/>
+        </w:rPr>
+        <w:t>El código desarrollado para el juego de adivinanzas está estructurado en dos bloques principales: un proceso principal y un subproceso. Esta separación permite organizar el flujo del programa de forma más clara y modular, facilitando su comprensión, mantenimiento y futuras mejoras.</w:t>
+      </w:r>
+    </w:p>
+    <w:p>
+      <w:pPr>
+        <w:ind w:firstLine="708"/>
+        <w:rPr>
+          <w:lang w:val="en-CL"/>
+        </w:rPr>
+      </w:pPr>
+      <w:r>
+        <w:rPr>
+          <w:lang w:val="en-CL"/>
+        </w:rPr>
+        <w:t>El proceso principal, llamado Adivinanzas, es el núcleo del juego. En él se solicita al usuario ingresar los valores mínimos y máximos del rango numérico, así como la cantidad de intentos máximos permitidos. Luego, se llama al subproceso obtenerNumero para generar el número aleatorio que el jugador deberá adivinar. Posteriormente, se inicia un ciclo de intentos donde el jugador introduce sus conjeturas, y el sistema le informa si el número ingresado es mayor o menor que el número secreto.</w:t>
+      </w:r>
+    </w:p>
+    <w:p>
+      <w:pPr>
+        <w:ind w:firstLine="708"/>
+        <w:rPr>
+          <w:lang w:val="en-CL"/>
+        </w:rPr>
+      </w:pPr>
+      <w:r>
+        <w:rPr>
+          <w:lang w:val="en-CL"/>
+        </w:rPr>
+        <w:t>El subproceso obtenerNumero recibe como parámetros el límite inferior y superior del rango, y retorna un número entero aleatorio dentro de ese intervalo. Para lograr esto, utiliza la función nativa de PSeInt llamada Azar(n), la cual genera un número entero aleatorio entre 0 y n-1. Esta función es clave para mantener la imprevisibilidad del juego, ya que garantiza que el número generado varíe en cada ejecución. Sumando el valor mínimo (min) al resultado de Azar(), se asegura que el número aleatorio se mantenga dentro del rango definido por el usuario.</w:t>
+      </w:r>
+    </w:p>
+    <w:p>
+      <w:pPr>
+        <w:ind w:firstLine="708"/>
+        <w:rPr>
+          <w:lang w:val="en-CL"/>
+        </w:rPr>
+      </w:pPr>
+    </w:p>
+    <w:p>
+      <w:pPr>
+        <w:pStyle w:val="ListParagraph"/>
+        <w:numPr>
+          <w:ilvl w:val="0"/>
+          <w:numId w:val="7"/>
+        </w:numPr>
+        <w:rPr>
+          <w:lang w:val="es-ES"/>
+        </w:rPr>
+      </w:pPr>
+      <w:r>
+        <w:rPr>
+          <w:lang w:val="es-ES"/>
+        </w:rPr>
+        <w:lastRenderedPageBreak/>
+        <w:t>Pasos de la consigna:</w:t>
+      </w:r>
+    </w:p>
+    <w:p>
+      <w:pPr>
+        <w:ind w:left="708"/>
+        <w:rPr>
+          <w:lang w:val="es-ES"/>
+        </w:rPr>
+      </w:pPr>
+      <w:r>
+        <w:rPr>
+          <w:lang w:val="es-ES"/>
+        </w:rPr>
+        <w:t>Paso 1:</w:t>
+      </w:r>
+      <w:r>
+        <w:rPr>
+          <w:lang w:val="es-ES"/>
+        </w:rPr>
+        <w:t xml:space="preserve"> Declaración de variables, ya sean de entrada o salida que se utilizarán dentro del flujo.</w:t>
+      </w:r>
+    </w:p>
+    <w:p>
+      <w:pPr>
+        <w:ind w:left="708"/>
+        <w:rPr>
+          <w:lang w:val="es-ES"/>
+        </w:rPr>
+      </w:pPr>
+      <w:r>
+        <w:rPr>
+          <w:lang w:val="es-ES"/>
+        </w:rPr>
+        <w:t xml:space="preserve">Paso 2: </w:t>
+      </w:r>
+      <w:r>
+        <w:rPr>
+          <w:lang w:val="es-ES"/>
+        </w:rPr>
+        <w:t>Se establecen los límites del proceso</w:t>
+      </w:r>
+    </w:p>
+    <w:p>
+      <w:pPr>
+        <w:ind w:left="708"/>
+        <w:rPr>
+          <w:lang w:val="es-ES"/>
+        </w:rPr>
+      </w:pPr>
+      <w:r>
+        <w:rPr>
+          <w:lang w:val="es-ES"/>
+        </w:rPr>
+        <w:t xml:space="preserve">Paso 3: </w:t>
+      </w:r>
+      <w:r>
+        <w:rPr>
+          <w:lang w:val="es-ES"/>
+        </w:rPr>
+        <w:t>Declaración de máximo de intentos</w:t>
+      </w:r>
+      <w:r>
+        <w:rPr>
+          <w:lang w:val="es-ES"/>
+        </w:rPr>
+        <w:t>.</w:t>
+      </w:r>
+    </w:p>
+    <w:p>
+      <w:pPr>
+        <w:ind w:left="708"/>
+        <w:rPr>
+          <w:lang w:val="es-ES"/>
+        </w:rPr>
+      </w:pPr>
+      <w:r>
+        <w:rPr>
+          <w:lang w:val="es-ES"/>
+        </w:rPr>
+        <w:t xml:space="preserve">Paso </w:t>
+      </w:r>
+      <w:r>
+        <w:rPr>
+          <w:lang w:val="es-ES"/>
+        </w:rPr>
+        <w:t>4</w:t>
+      </w:r>
+      <w:r>
+        <w:rPr>
+          <w:lang w:val="es-ES"/>
+        </w:rPr>
+        <w:t xml:space="preserve">: </w:t>
+      </w:r>
+      <w:r>
+        <w:rPr>
+          <w:lang w:val="es-ES"/>
+        </w:rPr>
+        <w:t>Consulta de número aleatorio</w:t>
+      </w:r>
+      <w:r>
+        <w:rPr>
+          <w:lang w:val="es-ES"/>
+        </w:rPr>
+        <w:t>.</w:t>
+      </w:r>
+    </w:p>
+    <w:p>
+      <w:pPr>
+        <w:pStyle w:val="ListParagraph"/>
+        <w:numPr>
+          <w:ilvl w:val="0"/>
+          <w:numId w:val="7"/>
+        </w:numPr>
+        <w:rPr>
+          <w:lang w:val="es-ES"/>
+        </w:rPr>
+      </w:pPr>
+      <w:r>
+        <w:rPr>
+          <w:lang w:val="es-ES"/>
+        </w:rPr>
+        <w:t>Ejecución del Script:</w:t>
+      </w:r>
+    </w:p>
+    <w:p>
+      <w:pPr>
+        <w:keepNext/>
+      </w:pPr>
+      <w:r>
+        <w:rPr>
+          <w:lang w:val="es-ES"/>
+        </w:rPr>
+        <w:drawing>
+          <wp:inline distT="0" distB="0" distL="0" distR="0" wp14:anchorId="29219396" wp14:editId="25F3D141">
+            <wp:extent cx="3652092" cy="1217364"/>
+            <wp:effectExtent l="0" t="0" r="5715" b="1905"/>
+            <wp:docPr id="223827129" name="Picture 1"/>
+            <wp:cNvGraphicFramePr>
+              <a:graphicFrameLocks xmlns:a="http://schemas.openxmlformats.org/drawingml/2006/main" noChangeAspect="1"/>
+            </wp:cNvGraphicFramePr>
+            <a:graphic xmlns:a="http://schemas.openxmlformats.org/drawingml/2006/main">
+              <a:graphicData uri="http://schemas.openxmlformats.org/drawingml/2006/picture">
+                <pic:pic xmlns:pic="http://schemas.openxmlformats.org/drawingml/2006/picture">
+                  <pic:nvPicPr>
+                    <pic:cNvPr id="223827129" name=""/>
+                    <pic:cNvPicPr/>
+                  </pic:nvPicPr>
+                  <pic:blipFill>
+                    <a:blip r:embed="rId11"/>
+                    <a:stretch>
+                      <a:fillRect/>
+                    </a:stretch>
+                  </pic:blipFill>
+                  <pic:spPr>
+                    <a:xfrm>
+                      <a:off x="0" y="0"/>
+                      <a:ext cx="3762954" cy="1254318"/>
+                    </a:xfrm>
+                    <a:prstGeom prst="rect">
+                      <a:avLst/>
+                    </a:prstGeom>
+                  </pic:spPr>
+                </pic:pic>
+              </a:graphicData>
+            </a:graphic>
+          </wp:inline>
+        </w:drawing>
+      </w:r>
+    </w:p>
+    <w:p>
+      <w:pPr>
+        <w:pStyle w:val="Caption"/>
+      </w:pPr>
+      <w:r>
+        <w:t xml:space="preserve">Figure </w:t>
+      </w:r>
+      <w:r>
+        <w:fldChar w:fldCharType="begin"/>
+      </w:r>
+      <w:r>
+        <w:instrText xml:space="preserve"> SEQ Figure \* ARABIC </w:instrText>
+      </w:r>
+      <w:r>
+        <w:fldChar w:fldCharType="separate"/>
+      </w:r>
+      <w:r>
+        <w:rPr>
+          <w:noProof/>
+        </w:rPr>
+        <w:t>1</w:t>
+      </w:r>
+      <w:r>
+        <w:fldChar w:fldCharType="end"/>
+      </w:r>
+      <w:r>
+        <w:t>: Caso de fallo 1 =&gt; que el número máximo sea menor que el mínimo</w:t>
+      </w:r>
+    </w:p>
+    <w:p>
+      <w:pPr>
+        <w:keepNext/>
+      </w:pPr>
+      <w:r>
+        <w:drawing>
+          <wp:inline distT="0" distB="0" distL="0" distR="0" wp14:anchorId="2837EF0F" wp14:editId="417A6D57">
+            <wp:extent cx="3580482" cy="1367697"/>
+            <wp:effectExtent l="0" t="0" r="1270" b="4445"/>
+            <wp:docPr id="1012081142" name="Picture 1"/>
+            <wp:cNvGraphicFramePr>
+              <a:graphicFrameLocks xmlns:a="http://schemas.openxmlformats.org/drawingml/2006/main" noChangeAspect="1"/>
+            </wp:cNvGraphicFramePr>
+            <a:graphic xmlns:a="http://schemas.openxmlformats.org/drawingml/2006/main">
+              <a:graphicData uri="http://schemas.openxmlformats.org/drawingml/2006/picture">
+                <pic:pic xmlns:pic="http://schemas.openxmlformats.org/drawingml/2006/picture">
+                  <pic:nvPicPr>
+                    <pic:cNvPr id="1012081142" name=""/>
+                    <pic:cNvPicPr/>
+                  </pic:nvPicPr>
+                  <pic:blipFill>
+                    <a:blip r:embed="rId12"/>
+                    <a:stretch>
+                      <a:fillRect/>
+                    </a:stretch>
+                  </pic:blipFill>
+                  <pic:spPr>
+                    <a:xfrm>
+                      <a:off x="0" y="0"/>
+                      <a:ext cx="3645156" cy="1392402"/>
+                    </a:xfrm>
+                    <a:prstGeom prst="rect">
+                      <a:avLst/>
+                    </a:prstGeom>
+                  </pic:spPr>
+                </pic:pic>
+              </a:graphicData>
+            </a:graphic>
+          </wp:inline>
+        </w:drawing>
+      </w:r>
+    </w:p>
+    <w:p>
+      <w:pPr>
+        <w:pStyle w:val="Caption"/>
+      </w:pPr>
+      <w:r>
+        <w:t xml:space="preserve">Figure </w:t>
+      </w:r>
+      <w:r>
+        <w:fldChar w:fldCharType="begin"/>
+      </w:r>
+      <w:r>
+        <w:instrText xml:space="preserve"> SEQ Figure \* ARABIC </w:instrText>
+      </w:r>
+      <w:r>
+        <w:fldChar w:fldCharType="separate"/>
+      </w:r>
+      <w:r>
+        <w:rPr>
+          <w:noProof/>
+        </w:rPr>
+        <w:t>2</w:t>
+      </w:r>
+      <w:r>
+        <w:fldChar w:fldCharType="end"/>
+      </w:r>
+      <w:r>
+        <w:t>: Caso de fallo 2 =&gt; que el número de un intento sea mayor al número máximo</w:t>
+      </w:r>
+    </w:p>
+    <w:p>
+      <w:pPr>
+        <w:keepNext/>
+      </w:pPr>
+      <w:r>
+        <w:drawing>
+          <wp:inline distT="0" distB="0" distL="0" distR="0" wp14:anchorId="263EF314" wp14:editId="3D00F84E">
+            <wp:extent cx="3800819" cy="2256064"/>
+            <wp:effectExtent l="0" t="0" r="0" b="5080"/>
+            <wp:docPr id="209910074" name="Picture 1" descr="A screenshot of a computer&#10;&#10;AI-generated content may be incorrect."/>
+            <wp:cNvGraphicFramePr>
+              <a:graphicFrameLocks xmlns:a="http://schemas.openxmlformats.org/drawingml/2006/main" noChangeAspect="1"/>
+            </wp:cNvGraphicFramePr>
+            <a:graphic xmlns:a="http://schemas.openxmlformats.org/drawingml/2006/main">
+              <a:graphicData uri="http://schemas.openxmlformats.org/drawingml/2006/picture">
+                <pic:pic xmlns:pic="http://schemas.openxmlformats.org/drawingml/2006/picture">
+                  <pic:nvPicPr>
+                    <pic:cNvPr id="209910074" name="Picture 1" descr="A screenshot of a computer&#10;&#10;AI-generated content may be incorrect."/>
+                    <pic:cNvPicPr/>
+                  </pic:nvPicPr>
+                  <pic:blipFill>
+                    <a:blip r:embed="rId13"/>
+                    <a:stretch>
+                      <a:fillRect/>
+                    </a:stretch>
+                  </pic:blipFill>
+                  <pic:spPr>
+                    <a:xfrm>
+                      <a:off x="0" y="0"/>
+                      <a:ext cx="3883157" cy="2304938"/>
+                    </a:xfrm>
+                    <a:prstGeom prst="rect">
+                      <a:avLst/>
+                    </a:prstGeom>
+                  </pic:spPr>
+                </pic:pic>
+              </a:graphicData>
+            </a:graphic>
+          </wp:inline>
+        </w:drawing>
+      </w:r>
+    </w:p>
+    <w:p>
+      <w:pPr>
+        <w:pStyle w:val="Caption"/>
+      </w:pPr>
+      <w:r>
+        <w:t xml:space="preserve">Figure </w:t>
+      </w:r>
+      <w:r>
+        <w:fldChar w:fldCharType="begin"/>
+      </w:r>
+      <w:r>
+        <w:instrText xml:space="preserve"> SEQ Figure \* ARABIC </w:instrText>
+      </w:r>
+      <w:r>
+        <w:fldChar w:fldCharType="separate"/>
+      </w:r>
+      <w:r>
+        <w:rPr>
+          <w:noProof/>
+        </w:rPr>
+        <w:t>3</w:t>
+      </w:r>
+      <w:r>
+        <w:fldChar w:fldCharType="end"/>
+      </w:r>
+      <w:r>
+        <w:t>: Caso de flujo completo</w:t>
+      </w:r>
+    </w:p>
+    <w:p>
+      <w:pPr>
+        <w:rPr>
+          <w:lang w:val="es-ES"/>
+        </w:rPr>
+      </w:pPr>
+      <w:r>
+        <w:rPr>
+          <w:lang w:val="es-ES"/>
+        </w:rPr>
+        <w:br/>
+      </w:r>
+    </w:p>
+    <w:p>
+      <w:pPr>
+        <w:ind w:left="708"/>
+        <w:rPr>
+          <w:lang w:val="es-ES"/>
+        </w:rPr>
+      </w:pPr>
     </w:p>
     <w:p>
       <w:pPr>
@@ -842,14 +1265,26 @@
     </w:p>
     <w:p>
       <w:pPr>
-        <w:rPr>
-          <w:lang w:val="es-ES"/>
-        </w:rPr>
-      </w:pPr>
+        <w:ind w:firstLine="708"/>
+        <w:rPr>
+          <w:lang w:val="es-ES"/>
+        </w:rPr>
+      </w:pPr>
+      <w:r>
+        <w:t xml:space="preserve">El desarrollo del pseudocódigo para el juego de adivinanzas representa un paso fundamental en la creación de una aplicación educativa atractiva para niños y adolescentes. Al cumplir con las consignas propuestas por </w:t>
+      </w:r>
+      <w:proofErr w:type="spellStart"/>
+      <w:r>
+        <w:t>TechGames</w:t>
+      </w:r>
+      <w:proofErr w:type="spellEnd"/>
+      <w:r>
+        <w:t>, el código permite configurar un entorno controlado y personalizado para cada partida, adaptándose al nivel del usuario mediante la elección del rango numérico y los intentos. Además, la generación de un número aleatorio y el sistema de retroalimentación mediante pistas refuerzan la lógica y el pensamiento crítico. Esta primera versión sienta una base sólida para futuras expansiones del juego, como la incorporación de niveles, puntajes o elementos visuales, manteniendo siempre el objetivo principal: aprender jugando.</w:t>
+      </w:r>
     </w:p>
     <w:sectPr>
-      <w:headerReference w:type="default" r:id="rId10"/>
-      <w:footerReference w:type="default" r:id="rId11"/>
+      <w:headerReference w:type="default" r:id="rId14"/>
+      <w:footerReference w:type="default" r:id="rId15"/>
       <w:pgSz w:w="12240" w:h="15840"/>
       <w:pgMar w:top="1417" w:right="1701" w:bottom="1417" w:left="1701" w:header="708" w:footer="708" w:gutter="0"/>
       <w:cols w:space="708"/>
@@ -1447,6 +1882,184 @@
     </w:lvl>
   </w:abstractNum>
   <w:abstractNum w:abstractNumId="4" w15:restartNumberingAfterBreak="0">
+    <w:nsid w:val="576164CC"/>
+    <w:multiLevelType w:val="hybridMultilevel"/>
+    <w:tmpl w:val="F88A7342"/>
+    <w:lvl w:ilvl="0" w:tplc="5762B8F4">
+      <w:start w:val="1"/>
+      <w:numFmt w:val="decimal"/>
+      <w:lvlText w:val="%1)"/>
+      <w:lvlJc w:val="left"/>
+      <w:pPr>
+        <w:ind w:left="1068" w:hanging="360"/>
+      </w:pPr>
+      <w:rPr>
+        <w:rFonts w:hint="default"/>
+      </w:rPr>
+    </w:lvl>
+    <w:lvl w:ilvl="1" w:tplc="04090019" w:tentative="1">
+      <w:start w:val="1"/>
+      <w:numFmt w:val="lowerLetter"/>
+      <w:lvlText w:val="%2."/>
+      <w:lvlJc w:val="left"/>
+      <w:pPr>
+        <w:ind w:left="1788" w:hanging="360"/>
+      </w:pPr>
+    </w:lvl>
+    <w:lvl w:ilvl="2" w:tplc="0409001B" w:tentative="1">
+      <w:start w:val="1"/>
+      <w:numFmt w:val="lowerRoman"/>
+      <w:lvlText w:val="%3."/>
+      <w:lvlJc w:val="right"/>
+      <w:pPr>
+        <w:ind w:left="2508" w:hanging="180"/>
+      </w:pPr>
+    </w:lvl>
+    <w:lvl w:ilvl="3" w:tplc="0409000F" w:tentative="1">
+      <w:start w:val="1"/>
+      <w:numFmt w:val="decimal"/>
+      <w:lvlText w:val="%4."/>
+      <w:lvlJc w:val="left"/>
+      <w:pPr>
+        <w:ind w:left="3228" w:hanging="360"/>
+      </w:pPr>
+    </w:lvl>
+    <w:lvl w:ilvl="4" w:tplc="04090019" w:tentative="1">
+      <w:start w:val="1"/>
+      <w:numFmt w:val="lowerLetter"/>
+      <w:lvlText w:val="%5."/>
+      <w:lvlJc w:val="left"/>
+      <w:pPr>
+        <w:ind w:left="3948" w:hanging="360"/>
+      </w:pPr>
+    </w:lvl>
+    <w:lvl w:ilvl="5" w:tplc="0409001B" w:tentative="1">
+      <w:start w:val="1"/>
+      <w:numFmt w:val="lowerRoman"/>
+      <w:lvlText w:val="%6."/>
+      <w:lvlJc w:val="right"/>
+      <w:pPr>
+        <w:ind w:left="4668" w:hanging="180"/>
+      </w:pPr>
+    </w:lvl>
+    <w:lvl w:ilvl="6" w:tplc="0409000F" w:tentative="1">
+      <w:start w:val="1"/>
+      <w:numFmt w:val="decimal"/>
+      <w:lvlText w:val="%7."/>
+      <w:lvlJc w:val="left"/>
+      <w:pPr>
+        <w:ind w:left="5388" w:hanging="360"/>
+      </w:pPr>
+    </w:lvl>
+    <w:lvl w:ilvl="7" w:tplc="04090019" w:tentative="1">
+      <w:start w:val="1"/>
+      <w:numFmt w:val="lowerLetter"/>
+      <w:lvlText w:val="%8."/>
+      <w:lvlJc w:val="left"/>
+      <w:pPr>
+        <w:ind w:left="6108" w:hanging="360"/>
+      </w:pPr>
+    </w:lvl>
+    <w:lvl w:ilvl="8" w:tplc="0409001B" w:tentative="1">
+      <w:start w:val="1"/>
+      <w:numFmt w:val="lowerRoman"/>
+      <w:lvlText w:val="%9."/>
+      <w:lvlJc w:val="right"/>
+      <w:pPr>
+        <w:ind w:left="6828" w:hanging="180"/>
+      </w:pPr>
+    </w:lvl>
+  </w:abstractNum>
+  <w:abstractNum w:abstractNumId="5" w15:restartNumberingAfterBreak="0">
+    <w:nsid w:val="5D7F1EC7"/>
+    <w:multiLevelType w:val="hybridMultilevel"/>
+    <w:tmpl w:val="1194B8EC"/>
+    <w:lvl w:ilvl="0" w:tplc="0BC4BBE0">
+      <w:start w:val="1"/>
+      <w:numFmt w:val="decimal"/>
+      <w:lvlText w:val="%1."/>
+      <w:lvlJc w:val="left"/>
+      <w:pPr>
+        <w:ind w:left="1780" w:hanging="360"/>
+      </w:pPr>
+      <w:rPr>
+        <w:rFonts w:hint="default"/>
+      </w:rPr>
+    </w:lvl>
+    <w:lvl w:ilvl="1" w:tplc="04090019">
+      <w:start w:val="1"/>
+      <w:numFmt w:val="lowerLetter"/>
+      <w:lvlText w:val="%2."/>
+      <w:lvlJc w:val="left"/>
+      <w:pPr>
+        <w:ind w:left="2500" w:hanging="360"/>
+      </w:pPr>
+    </w:lvl>
+    <w:lvl w:ilvl="2" w:tplc="0409001B" w:tentative="1">
+      <w:start w:val="1"/>
+      <w:numFmt w:val="lowerRoman"/>
+      <w:lvlText w:val="%3."/>
+      <w:lvlJc w:val="right"/>
+      <w:pPr>
+        <w:ind w:left="3220" w:hanging="180"/>
+      </w:pPr>
+    </w:lvl>
+    <w:lvl w:ilvl="3" w:tplc="0409000F" w:tentative="1">
+      <w:start w:val="1"/>
+      <w:numFmt w:val="decimal"/>
+      <w:lvlText w:val="%4."/>
+      <w:lvlJc w:val="left"/>
+      <w:pPr>
+        <w:ind w:left="3940" w:hanging="360"/>
+      </w:pPr>
+    </w:lvl>
+    <w:lvl w:ilvl="4" w:tplc="04090019" w:tentative="1">
+      <w:start w:val="1"/>
+      <w:numFmt w:val="lowerLetter"/>
+      <w:lvlText w:val="%5."/>
+      <w:lvlJc w:val="left"/>
+      <w:pPr>
+        <w:ind w:left="4660" w:hanging="360"/>
+      </w:pPr>
+    </w:lvl>
+    <w:lvl w:ilvl="5" w:tplc="0409001B" w:tentative="1">
+      <w:start w:val="1"/>
+      <w:numFmt w:val="lowerRoman"/>
+      <w:lvlText w:val="%6."/>
+      <w:lvlJc w:val="right"/>
+      <w:pPr>
+        <w:ind w:left="5380" w:hanging="180"/>
+      </w:pPr>
+    </w:lvl>
+    <w:lvl w:ilvl="6" w:tplc="0409000F" w:tentative="1">
+      <w:start w:val="1"/>
+      <w:numFmt w:val="decimal"/>
+      <w:lvlText w:val="%7."/>
+      <w:lvlJc w:val="left"/>
+      <w:pPr>
+        <w:ind w:left="6100" w:hanging="360"/>
+      </w:pPr>
+    </w:lvl>
+    <w:lvl w:ilvl="7" w:tplc="04090019" w:tentative="1">
+      <w:start w:val="1"/>
+      <w:numFmt w:val="lowerLetter"/>
+      <w:lvlText w:val="%8."/>
+      <w:lvlJc w:val="left"/>
+      <w:pPr>
+        <w:ind w:left="6820" w:hanging="360"/>
+      </w:pPr>
+    </w:lvl>
+    <w:lvl w:ilvl="8" w:tplc="0409001B" w:tentative="1">
+      <w:start w:val="1"/>
+      <w:numFmt w:val="lowerRoman"/>
+      <w:lvlText w:val="%9."/>
+      <w:lvlJc w:val="right"/>
+      <w:pPr>
+        <w:ind w:left="7540" w:hanging="180"/>
+      </w:pPr>
+    </w:lvl>
+  </w:abstractNum>
+  <w:abstractNum w:abstractNumId="6" w15:restartNumberingAfterBreak="0">
     <w:nsid w:val="67A608F5"/>
     <w:multiLevelType w:val="hybridMultilevel"/>
     <w:tmpl w:val="7AAEC938"/>
@@ -1560,7 +2173,7 @@
     </w:lvl>
   </w:abstractNum>
   <w:num w:numId="1" w16cid:durableId="120849719">
-    <w:abstractNumId w:val="4"/>
+    <w:abstractNumId w:val="6"/>
   </w:num>
   <w:num w:numId="2" w16cid:durableId="473984256">
     <w:abstractNumId w:val="2"/>
@@ -1573,6 +2186,12 @@
   </w:num>
   <w:num w:numId="5" w16cid:durableId="81152145">
     <w:abstractNumId w:val="1"/>
+  </w:num>
+  <w:num w:numId="6" w16cid:durableId="1504389987">
+    <w:abstractNumId w:val="4"/>
+  </w:num>
+  <w:num w:numId="7" w16cid:durableId="445777756">
+    <w:abstractNumId w:val="5"/>
   </w:num>
 </w:numbering>
 </file>

</xml_diff>